<commit_message>
ajout new exo structure
</commit_message>
<xml_diff>
--- a/TUTO PROGRAMMATION C.docx
+++ b/TUTO PROGRAMMATION C.docx
@@ -626,8 +626,6 @@
         </w:rPr>
         <w:t xml:space="preserve"> non vide</w:t>
       </w:r>
-      <w:bookmarkStart w:id="0" w:name="_GoBack"/>
-      <w:bookmarkEnd w:id="0"/>
     </w:p>
     <w:p>
       <w:pPr>
@@ -1242,7 +1240,77 @@
         </w:tabs>
       </w:pPr>
     </w:p>
+    <w:p>
+      <w:r>
+        <w:t xml:space="preserve">Classe </w:t>
+      </w:r>
+      <w:r>
+        <w:sym w:font="Wingdings" w:char="F0E0"/>
+      </w:r>
+      <w:r>
+        <w:t xml:space="preserve"> </w:t>
+      </w:r>
+      <w:proofErr w:type="spellStart"/>
+      <w:r>
+        <w:t>private</w:t>
+      </w:r>
+      <w:proofErr w:type="spellEnd"/>
+    </w:p>
+    <w:p>
+      <w:proofErr w:type="spellStart"/>
+      <w:r>
+        <w:t>Heritage</w:t>
+      </w:r>
+      <w:proofErr w:type="spellEnd"/>
+      <w:r>
+        <w:t xml:space="preserve"> </w:t>
+      </w:r>
+      <w:r>
+        <w:sym w:font="Wingdings" w:char="F0E0"/>
+      </w:r>
+      <w:r>
+        <w:t xml:space="preserve"> </w:t>
+      </w:r>
+      <w:proofErr w:type="spellStart"/>
+      <w:r>
+        <w:t>protected</w:t>
+      </w:r>
+      <w:proofErr w:type="spellEnd"/>
+    </w:p>
     <w:p/>
+    <w:p>
+      <w:proofErr w:type="spellStart"/>
+      <w:r>
+        <w:t>Argc</w:t>
+      </w:r>
+      <w:proofErr w:type="spellEnd"/>
+      <w:r>
+        <w:t xml:space="preserve"> argument count </w:t>
+      </w:r>
+      <w:r>
+        <w:sym w:font="Wingdings" w:char="F0E0"/>
+      </w:r>
+      <w:r>
+        <w:t xml:space="preserve"> </w:t>
+      </w:r>
+      <w:proofErr w:type="spellStart"/>
+      <w:r>
+        <w:t>int</w:t>
+      </w:r>
+      <w:proofErr w:type="spellEnd"/>
+    </w:p>
+    <w:p>
+      <w:proofErr w:type="spellStart"/>
+      <w:r>
+        <w:t>Argv</w:t>
+      </w:r>
+      <w:proofErr w:type="spellEnd"/>
+      <w:r>
+        <w:t> : double pointeur</w:t>
+      </w:r>
+      <w:bookmarkStart w:id="0" w:name="_GoBack"/>
+      <w:bookmarkEnd w:id="0"/>
+    </w:p>
     <w:sectPr>
       <w:pgSz w:w="11906" w:h="16838"/>
       <w:pgMar w:top="1417" w:right="1417" w:bottom="1417" w:left="1417" w:header="708" w:footer="708" w:gutter="0"/>

</xml_diff>